<commit_message>
Am facut refactor la functiile din COMMON
</commit_message>
<xml_diff>
--- a/StudiiFezabilitate/Avize/modele_cereri/00. Common/05. Aviz Cultura/Cerere Cultura - Botosani.docx
+++ b/StudiiFezabilitate/Avize/modele_cereri/00. Common/05. Aviz Cultura/Cerere Cultura - Botosani.docx
@@ -3764,7 +3764,7 @@
               <w:rPr>
                 <w:sz w:val="16"/>
               </w:rPr>
-              <w:t>mp</w:t>
+              <w:t>ocupata</w:t>
             </w:r>
             <w:r>
               <w:rPr>
@@ -4607,7 +4607,16 @@
                 <w:spacing w:val="-5"/>
                 <w:sz w:val="18"/>
               </w:rPr>
-              <w:t>_mp</w:t>
+              <w:t>_</w:t>
+            </w:r>
+            <w:r>
+              <w:rPr>
+                <w:b/>
+                <w:color w:val="36383D"/>
+                <w:spacing w:val="-5"/>
+                <w:sz w:val="18"/>
+              </w:rPr>
+              <w:t>ocupata</w:t>
             </w:r>
             <w:r>
               <w:rPr>

</xml_diff>